<commit_message>
This commit adds the pro's and con's of the React framework.
</commit_message>
<xml_diff>
--- a/FrameworkResearch/React Research.docx
+++ b/FrameworkResearch/React Research.docx
@@ -6,6 +6,7 @@
       <w:pPr>
         <w:jc w:val="center"/>
         <w:rPr>
+          <w:rFonts w:ascii="Calibri" w:hAnsi="Calibri" w:cs="Calibri"/>
           <w:sz w:val="24"/>
           <w:szCs w:val="24"/>
           <w:lang w:val="en-US"/>
@@ -13,6 +14,7 @@
       </w:pPr>
       <w:r>
         <w:rPr>
+          <w:rFonts w:ascii="Calibri" w:hAnsi="Calibri" w:cs="Calibri"/>
           <w:sz w:val="24"/>
           <w:szCs w:val="24"/>
           <w:lang w:val="en-US"/>
@@ -23,11 +25,13 @@
     <w:p>
       <w:pPr>
         <w:rPr>
-          <w:lang w:val="en-US"/>
-        </w:rPr>
-      </w:pPr>
-      <w:r>
-        <w:rPr>
+          <w:rFonts w:ascii="Calibri" w:hAnsi="Calibri" w:cs="Calibri"/>
+          <w:lang w:val="en-US"/>
+        </w:rPr>
+      </w:pPr>
+      <w:r>
+        <w:rPr>
+          <w:rFonts w:ascii="Calibri" w:hAnsi="Calibri" w:cs="Calibri"/>
           <w:lang w:val="en-US"/>
         </w:rPr>
         <w:t>What is a framework?</w:t>
@@ -36,38 +40,116 @@
     <w:p>
       <w:pPr>
         <w:rPr>
-          <w:lang w:val="en-US"/>
-        </w:rPr>
-      </w:pPr>
-    </w:p>
-    <w:p>
-      <w:pPr>
-        <w:rPr>
-          <w:lang w:val="en-US"/>
-        </w:rPr>
-      </w:pPr>
-      <w:r>
-        <w:rPr>
-          <w:lang w:val="en-US"/>
-        </w:rPr>
-        <w:t>Why is Reach used?</w:t>
-      </w:r>
-    </w:p>
-    <w:p>
-      <w:pPr>
-        <w:rPr>
-          <w:lang w:val="en-US"/>
-        </w:rPr>
-      </w:pPr>
-    </w:p>
-    <w:p>
-      <w:pPr>
-        <w:rPr>
-          <w:lang w:val="en-US"/>
-        </w:rPr>
-      </w:pPr>
-      <w:r>
-        <w:rPr>
+          <w:rFonts w:ascii="Calibri" w:hAnsi="Calibri" w:cs="Calibri"/>
+          <w:lang w:val="en-US"/>
+        </w:rPr>
+      </w:pPr>
+      <w:r>
+        <w:rPr>
+          <w:rFonts w:ascii="Calibri" w:hAnsi="Calibri" w:cs="Calibri"/>
+          <w:lang w:val="en-US"/>
+        </w:rPr>
+        <w:t xml:space="preserve">A template or foundation </w:t>
+      </w:r>
+      <w:r>
+        <w:rPr>
+          <w:rFonts w:ascii="Calibri" w:hAnsi="Calibri" w:cs="Calibri"/>
+          <w:lang w:val="en-US"/>
+        </w:rPr>
+        <w:t>that can be used to create software.</w:t>
+      </w:r>
+    </w:p>
+    <w:p>
+      <w:pPr>
+        <w:rPr>
+          <w:rFonts w:ascii="Calibri" w:hAnsi="Calibri" w:cs="Calibri"/>
+          <w:lang w:val="en-US"/>
+        </w:rPr>
+      </w:pPr>
+    </w:p>
+    <w:p>
+      <w:pPr>
+        <w:rPr>
+          <w:rFonts w:ascii="Calibri" w:hAnsi="Calibri" w:cs="Calibri"/>
+          <w:lang w:val="en-US"/>
+        </w:rPr>
+      </w:pPr>
+      <w:r>
+        <w:rPr>
+          <w:rFonts w:ascii="Calibri" w:hAnsi="Calibri" w:cs="Calibri"/>
+          <w:lang w:val="en-US"/>
+        </w:rPr>
+        <w:t>Wh</w:t>
+      </w:r>
+      <w:r>
+        <w:rPr>
+          <w:rFonts w:ascii="Calibri" w:hAnsi="Calibri" w:cs="Calibri"/>
+          <w:lang w:val="en-US"/>
+        </w:rPr>
+        <w:t>at is</w:t>
+      </w:r>
+      <w:r>
+        <w:rPr>
+          <w:rFonts w:ascii="Calibri" w:hAnsi="Calibri" w:cs="Calibri"/>
+          <w:lang w:val="en-US"/>
+        </w:rPr>
+        <w:t xml:space="preserve"> Reac</w:t>
+      </w:r>
+      <w:r>
+        <w:rPr>
+          <w:rFonts w:ascii="Calibri" w:hAnsi="Calibri" w:cs="Calibri"/>
+          <w:lang w:val="en-US"/>
+        </w:rPr>
+        <w:t>t</w:t>
+      </w:r>
+      <w:r>
+        <w:rPr>
+          <w:rFonts w:ascii="Calibri" w:hAnsi="Calibri" w:cs="Calibri"/>
+          <w:lang w:val="en-US"/>
+        </w:rPr>
+        <w:t>?</w:t>
+      </w:r>
+    </w:p>
+    <w:p>
+      <w:pPr>
+        <w:rPr>
+          <w:rFonts w:ascii="Calibri" w:hAnsi="Calibri" w:cs="Calibri"/>
+          <w:lang w:val="en-US"/>
+        </w:rPr>
+      </w:pPr>
+      <w:r>
+        <w:rPr>
+          <w:rFonts w:ascii="Calibri" w:hAnsi="Calibri" w:cs="Calibri"/>
+          <w:lang w:val="en-US"/>
+        </w:rPr>
+        <w:t>React is a JavaScript library. It is used to create an interactive user interface</w:t>
+      </w:r>
+      <w:r>
+        <w:rPr>
+          <w:rFonts w:ascii="Calibri" w:hAnsi="Calibri" w:cs="Calibri"/>
+          <w:lang w:val="en-US"/>
+        </w:rPr>
+        <w:t xml:space="preserve"> in web applications where the entire application runs on a single HTML page. </w:t>
+      </w:r>
+    </w:p>
+    <w:p>
+      <w:pPr>
+        <w:rPr>
+          <w:rFonts w:ascii="Calibri" w:hAnsi="Calibri" w:cs="Calibri"/>
+          <w:lang w:val="en-US"/>
+        </w:rPr>
+      </w:pPr>
+    </w:p>
+    <w:p>
+      <w:pPr>
+        <w:rPr>
+          <w:rFonts w:ascii="Calibri" w:hAnsi="Calibri" w:cs="Calibri"/>
+          <w:lang w:val="en-US"/>
+        </w:rPr>
+      </w:pPr>
+      <w:r>
+        <w:rPr>
+          <w:rFonts w:ascii="Calibri" w:hAnsi="Calibri" w:cs="Calibri"/>
           <w:lang w:val="en-US"/>
         </w:rPr>
         <w:t>Pros</w:t>
@@ -76,22 +158,230 @@
     <w:p>
       <w:pPr>
         <w:rPr>
-          <w:lang w:val="en-US"/>
-        </w:rPr>
-      </w:pPr>
-    </w:p>
-    <w:p>
-      <w:pPr>
-        <w:rPr>
-          <w:lang w:val="en-US"/>
-        </w:rPr>
-      </w:pPr>
-      <w:r>
-        <w:rPr>
+          <w:rFonts w:ascii="Calibri" w:hAnsi="Calibri" w:cs="Calibri"/>
+        </w:rPr>
+      </w:pPr>
+      <w:r>
+        <w:rPr>
+          <w:rFonts w:ascii="Calibri" w:hAnsi="Calibri" w:cs="Calibri"/>
+        </w:rPr>
+        <w:t>Uses JSX (</w:t>
+      </w:r>
+      <w:proofErr w:type="spellStart"/>
+      <w:r>
+        <w:rPr>
+          <w:rFonts w:ascii="Calibri" w:hAnsi="Calibri" w:cs="Calibri"/>
+        </w:rPr>
+        <w:t>Javascript</w:t>
+      </w:r>
+      <w:proofErr w:type="spellEnd"/>
+      <w:r>
+        <w:rPr>
+          <w:rFonts w:ascii="Calibri" w:hAnsi="Calibri" w:cs="Calibri"/>
+        </w:rPr>
+        <w:t xml:space="preserve"> XML) . which is a language that resembles HTML. This makes the code more readable and expressive (easy to understand). </w:t>
+      </w:r>
+    </w:p>
+    <w:p>
+      <w:pPr>
+        <w:rPr>
+          <w:rFonts w:ascii="Calibri" w:hAnsi="Calibri" w:cs="Calibri"/>
+        </w:rPr>
+      </w:pPr>
+      <w:r>
+        <w:rPr>
+          <w:rFonts w:ascii="Calibri" w:hAnsi="Calibri" w:cs="Calibri"/>
+        </w:rPr>
+        <w:t xml:space="preserve">Interactive. </w:t>
+      </w:r>
+    </w:p>
+    <w:p>
+      <w:pPr>
+        <w:rPr>
+          <w:rFonts w:ascii="Calibri" w:hAnsi="Calibri" w:cs="Calibri"/>
+        </w:rPr>
+      </w:pPr>
+      <w:r>
+        <w:rPr>
+          <w:rFonts w:ascii="Calibri" w:hAnsi="Calibri" w:cs="Calibri"/>
+        </w:rPr>
+        <w:t>Large community, easy to find help for it online.</w:t>
+      </w:r>
+    </w:p>
+    <w:p>
+      <w:pPr>
+        <w:rPr>
+          <w:rFonts w:ascii="Calibri" w:hAnsi="Calibri" w:cs="Calibri"/>
+        </w:rPr>
+      </w:pPr>
+      <w:r>
+        <w:rPr>
+          <w:rFonts w:ascii="Calibri" w:hAnsi="Calibri" w:cs="Calibri"/>
+        </w:rPr>
+        <w:t xml:space="preserve">Flexible, can be used for multitude of libraries and </w:t>
+      </w:r>
+      <w:r>
+        <w:rPr>
+          <w:rFonts w:ascii="Calibri" w:hAnsi="Calibri" w:cs="Calibri"/>
+        </w:rPr>
+        <w:t>tools.</w:t>
+      </w:r>
+    </w:p>
+    <w:p>
+      <w:pPr>
+        <w:rPr>
+          <w:rFonts w:ascii="Calibri" w:hAnsi="Calibri" w:cs="Calibri"/>
+        </w:rPr>
+      </w:pPr>
+      <w:r>
+        <w:rPr>
+          <w:rFonts w:ascii="Calibri" w:hAnsi="Calibri" w:cs="Calibri"/>
+        </w:rPr>
+        <w:t>Versatile</w:t>
+      </w:r>
+      <w:r>
+        <w:rPr>
+          <w:rFonts w:ascii="Calibri" w:hAnsi="Calibri" w:cs="Calibri"/>
+        </w:rPr>
+        <w:t xml:space="preserve">. </w:t>
+      </w:r>
+    </w:p>
+    <w:p>
+      <w:pPr>
+        <w:rPr>
+          <w:rFonts w:ascii="Calibri" w:hAnsi="Calibri" w:cs="Calibri"/>
+          <w:lang w:val="en-US"/>
+        </w:rPr>
+      </w:pPr>
+    </w:p>
+    <w:p>
+      <w:pPr>
+        <w:rPr>
+          <w:rFonts w:ascii="Calibri" w:hAnsi="Calibri" w:cs="Calibri"/>
+          <w:lang w:val="en-US"/>
+        </w:rPr>
+      </w:pPr>
+    </w:p>
+    <w:p>
+      <w:pPr>
+        <w:rPr>
+          <w:rFonts w:ascii="Calibri" w:hAnsi="Calibri" w:cs="Calibri"/>
+          <w:lang w:val="en-US"/>
+        </w:rPr>
+      </w:pPr>
+      <w:r>
+        <w:rPr>
+          <w:rFonts w:ascii="Calibri" w:hAnsi="Calibri" w:cs="Calibri"/>
           <w:lang w:val="en-US"/>
         </w:rPr>
         <w:t>Cons</w:t>
       </w:r>
+    </w:p>
+    <w:p>
+      <w:pPr>
+        <w:rPr>
+          <w:rFonts w:ascii="Calibri" w:hAnsi="Calibri" w:cs="Calibri"/>
+          <w:lang w:val="en-US"/>
+        </w:rPr>
+      </w:pPr>
+      <w:r>
+        <w:rPr>
+          <w:rFonts w:ascii="Calibri" w:hAnsi="Calibri" w:cs="Calibri"/>
+          <w:lang w:val="en-US"/>
+        </w:rPr>
+        <w:t xml:space="preserve">Not full framework, we will need to integrate other libraries or tools to create the software. </w:t>
+      </w:r>
+    </w:p>
+    <w:p>
+      <w:pPr>
+        <w:rPr>
+          <w:rFonts w:ascii="Calibri" w:hAnsi="Calibri" w:cs="Calibri"/>
+          <w:lang w:val="en-US"/>
+        </w:rPr>
+      </w:pPr>
+      <w:r>
+        <w:rPr>
+          <w:rFonts w:ascii="Calibri" w:hAnsi="Calibri" w:cs="Calibri"/>
+          <w:lang w:val="en-US"/>
+        </w:rPr>
+        <w:t xml:space="preserve">May take time to get used to JSX since we haven’t done HTML for a while. </w:t>
+      </w:r>
+    </w:p>
+    <w:p>
+      <w:pPr>
+        <w:rPr>
+          <w:rFonts w:ascii="Calibri" w:hAnsi="Calibri" w:cs="Calibri"/>
+          <w:lang w:val="en-US"/>
+        </w:rPr>
+      </w:pPr>
+      <w:r>
+        <w:rPr>
+          <w:rFonts w:ascii="Calibri" w:hAnsi="Calibri" w:cs="Calibri"/>
+          <w:lang w:val="en-US"/>
+        </w:rPr>
+        <w:t xml:space="preserve">Not used for back end, mainly front end. </w:t>
+      </w:r>
+    </w:p>
+    <w:p>
+      <w:pPr>
+        <w:rPr>
+          <w:rFonts w:ascii="Calibri" w:hAnsi="Calibri" w:cs="Calibri"/>
+          <w:lang w:val="en-US"/>
+        </w:rPr>
+      </w:pPr>
+      <w:r>
+        <w:rPr>
+          <w:rFonts w:ascii="Calibri" w:hAnsi="Calibri" w:cs="Calibri"/>
+          <w:lang w:val="en-US"/>
+        </w:rPr>
+        <w:t xml:space="preserve">Doesn’t have authentication/security features. </w:t>
+      </w:r>
+    </w:p>
+    <w:p>
+      <w:pPr>
+        <w:rPr>
+          <w:rFonts w:ascii="Calibri" w:hAnsi="Calibri" w:cs="Calibri"/>
+          <w:lang w:val="en-US"/>
+        </w:rPr>
+      </w:pPr>
+    </w:p>
+    <w:p>
+      <w:pPr>
+        <w:rPr>
+          <w:rFonts w:ascii="Calibri" w:hAnsi="Calibri" w:cs="Calibri"/>
+          <w:lang w:val="en-US"/>
+        </w:rPr>
+      </w:pPr>
+    </w:p>
+    <w:p>
+      <w:pPr>
+        <w:rPr>
+          <w:rFonts w:ascii="Calibri" w:hAnsi="Calibri" w:cs="Calibri"/>
+          <w:lang w:val="it-IT"/>
+        </w:rPr>
+      </w:pPr>
+      <w:r>
+        <w:rPr>
+          <w:rFonts w:ascii="Calibri" w:hAnsi="Calibri" w:cs="Calibri"/>
+          <w:lang w:val="it-IT"/>
+        </w:rPr>
+        <w:t xml:space="preserve">Tutorial: </w:t>
+      </w:r>
+      <w:r>
+        <w:rPr>
+          <w:rFonts w:ascii="Calibri" w:hAnsi="Calibri" w:cs="Calibri"/>
+          <w:lang w:val="it-IT"/>
+        </w:rPr>
+        <w:t>https://react.dev/learn</w:t>
+      </w:r>
+    </w:p>
+    <w:p>
+      <w:pPr>
+        <w:rPr>
+          <w:rFonts w:ascii="Calibri" w:hAnsi="Calibri" w:cs="Calibri"/>
+          <w:lang w:val="it-IT"/>
+        </w:rPr>
+      </w:pPr>
     </w:p>
     <w:sectPr>
       <w:pgSz w:w="11906" w:h="16838"/>

</xml_diff>